<commit_message>
Change acccompagns to accompagné
</commit_message>
<xml_diff>
--- a/Doc/Suspendons.docx
+++ b/Doc/Suspendons.docx
@@ -1,6 +1,6 @@
 
 <file path=word/document.xml><?xml version="1.0" encoding="utf-8"?>
-<w:document xmlns:wpc="http://schemas.microsoft.com/office/word/2010/wordprocessingCanvas" xmlns:cx="http://schemas.microsoft.com/office/drawing/2014/chartex" xmlns:cx1="http://schemas.microsoft.com/office/drawing/2015/9/8/chartex" xmlns:cx2="http://schemas.microsoft.com/office/drawing/2015/10/21/chartex" xmlns:cx3="http://schemas.microsoft.com/office/drawing/2016/5/9/chartex" xmlns:cx4="http://schemas.microsoft.com/office/drawing/2016/5/10/chartex" xmlns:cx5="http://schemas.microsoft.com/office/drawing/2016/5/11/chartex" xmlns:mc="http://schemas.openxmlformats.org/markup-compatibility/2006" xmlns:o="urn:schemas-microsoft-com:office:office" xmlns:r="http://schemas.openxmlformats.org/officeDocument/2006/relationships" xmlns:m="http://schemas.openxmlformats.org/officeDocument/2006/math" xmlns:v="urn:schemas-microsoft-com:vml" xmlns:wp14="http://schemas.microsoft.com/office/word/2010/wordprocessingDrawing" xmlns:wp="http://schemas.openxmlformats.org/drawingml/2006/wordprocessingDrawing" xmlns:w10="urn:schemas-microsoft-com:office:word" xmlns:w="http://schemas.openxmlformats.org/wordprocessingml/2006/main" xmlns:w14="http://schemas.microsoft.com/office/word/2010/wordml" xmlns:w15="http://schemas.microsoft.com/office/word/2012/wordml" xmlns:w16se="http://schemas.microsoft.com/office/word/2015/wordml/symex" xmlns:wpg="http://schemas.microsoft.com/office/word/2010/wordprocessingGroup" xmlns:wpi="http://schemas.microsoft.com/office/word/2010/wordprocessingInk" xmlns:wne="http://schemas.microsoft.com/office/word/2006/wordml" xmlns:wps="http://schemas.microsoft.com/office/word/2010/wordprocessingShape" mc:Ignorable="w14 w15 w16se wp14">
+<w:document xmlns:wpc="http://schemas.microsoft.com/office/word/2010/wordprocessingCanvas" xmlns:cx="http://schemas.microsoft.com/office/drawing/2014/chartex" xmlns:mc="http://schemas.openxmlformats.org/markup-compatibility/2006" xmlns:o="urn:schemas-microsoft-com:office:office" xmlns:r="http://schemas.openxmlformats.org/officeDocument/2006/relationships" xmlns:m="http://schemas.openxmlformats.org/officeDocument/2006/math" xmlns:v="urn:schemas-microsoft-com:vml" xmlns:wp14="http://schemas.microsoft.com/office/word/2010/wordprocessingDrawing" xmlns:wp="http://schemas.openxmlformats.org/drawingml/2006/wordprocessingDrawing" xmlns:w10="urn:schemas-microsoft-com:office:word" xmlns:w="http://schemas.openxmlformats.org/wordprocessingml/2006/main" xmlns:w14="http://schemas.microsoft.com/office/word/2010/wordml" xmlns:w15="http://schemas.microsoft.com/office/word/2012/wordml" xmlns:w16se="http://schemas.microsoft.com/office/word/2015/wordml/symex" xmlns:wpg="http://schemas.microsoft.com/office/word/2010/wordprocessingGroup" xmlns:wpi="http://schemas.microsoft.com/office/word/2010/wordprocessingInk" xmlns:wne="http://schemas.microsoft.com/office/word/2006/wordml" xmlns:wps="http://schemas.microsoft.com/office/word/2010/wordprocessingShape" mc:Ignorable="w14 w15 w16se wp14">
   <w:body>
     <w:tbl>
       <w:tblPr>
@@ -347,6 +347,12 @@
                     </w:rPr>
                     <w:t>accompagn</w:t>
                   </w:r>
+                  <w:r>
+                    <w:rPr>
+                      <w:lang w:val="fr-FR"/>
+                    </w:rPr>
+                    <w:t>É</w:t>
+                  </w:r>
                   <w:bookmarkStart w:id="0" w:name="_GoBack"/>
                   <w:bookmarkEnd w:id="0"/>
                   <w:r>
@@ -966,7 +972,7 @@
 </file>
 
 <file path=word/numbering.xml><?xml version="1.0" encoding="utf-8"?>
-<w:numbering xmlns:wpc="http://schemas.microsoft.com/office/word/2010/wordprocessingCanvas" xmlns:cx="http://schemas.microsoft.com/office/drawing/2014/chartex" xmlns:cx1="http://schemas.microsoft.com/office/drawing/2015/9/8/chartex" xmlns:cx2="http://schemas.microsoft.com/office/drawing/2015/10/21/chartex" xmlns:cx3="http://schemas.microsoft.com/office/drawing/2016/5/9/chartex" xmlns:cx4="http://schemas.microsoft.com/office/drawing/2016/5/10/chartex" xmlns:cx5="http://schemas.microsoft.com/office/drawing/2016/5/11/chartex" xmlns:mc="http://schemas.openxmlformats.org/markup-compatibility/2006" xmlns:o="urn:schemas-microsoft-com:office:office" xmlns:r="http://schemas.openxmlformats.org/officeDocument/2006/relationships" xmlns:m="http://schemas.openxmlformats.org/officeDocument/2006/math" xmlns:v="urn:schemas-microsoft-com:vml" xmlns:wp14="http://schemas.microsoft.com/office/word/2010/wordprocessingDrawing" xmlns:wp="http://schemas.openxmlformats.org/drawingml/2006/wordprocessingDrawing" xmlns:w10="urn:schemas-microsoft-com:office:word" xmlns:w="http://schemas.openxmlformats.org/wordprocessingml/2006/main" xmlns:w14="http://schemas.microsoft.com/office/word/2010/wordml" xmlns:w15="http://schemas.microsoft.com/office/word/2012/wordml" xmlns:w16se="http://schemas.microsoft.com/office/word/2015/wordml/symex" xmlns:wpg="http://schemas.microsoft.com/office/word/2010/wordprocessingGroup" xmlns:wpi="http://schemas.microsoft.com/office/word/2010/wordprocessingInk" xmlns:wne="http://schemas.microsoft.com/office/word/2006/wordml" xmlns:wps="http://schemas.microsoft.com/office/word/2010/wordprocessingShape" mc:Ignorable="w14 w15 w16se wp14">
+<w:numbering xmlns:wpc="http://schemas.microsoft.com/office/word/2010/wordprocessingCanvas" xmlns:cx="http://schemas.microsoft.com/office/drawing/2014/chartex" xmlns:mc="http://schemas.openxmlformats.org/markup-compatibility/2006" xmlns:o="urn:schemas-microsoft-com:office:office" xmlns:r="http://schemas.openxmlformats.org/officeDocument/2006/relationships" xmlns:m="http://schemas.openxmlformats.org/officeDocument/2006/math" xmlns:v="urn:schemas-microsoft-com:vml" xmlns:wp14="http://schemas.microsoft.com/office/word/2010/wordprocessingDrawing" xmlns:wp="http://schemas.openxmlformats.org/drawingml/2006/wordprocessingDrawing" xmlns:w10="urn:schemas-microsoft-com:office:word" xmlns:w="http://schemas.openxmlformats.org/wordprocessingml/2006/main" xmlns:w14="http://schemas.microsoft.com/office/word/2010/wordml" xmlns:w15="http://schemas.microsoft.com/office/word/2012/wordml" xmlns:w16se="http://schemas.microsoft.com/office/word/2015/wordml/symex" xmlns:wpg="http://schemas.microsoft.com/office/word/2010/wordprocessingGroup" xmlns:wpi="http://schemas.microsoft.com/office/word/2010/wordprocessingInk" xmlns:wne="http://schemas.microsoft.com/office/word/2006/wordml" xmlns:wps="http://schemas.microsoft.com/office/word/2010/wordprocessingShape" mc:Ignorable="w14 w15 w16se wp14">
   <w:abstractNum w:abstractNumId="0" w15:restartNumberingAfterBreak="0">
     <w:nsid w:val="2C7D7A8F"/>
     <w:multiLevelType w:val="hybridMultilevel"/>
@@ -1080,7 +1086,7 @@
       </w:pPr>
     </w:pPrDefault>
   </w:docDefaults>
-  <w:latentStyles w:defLockedState="0" w:defUIPriority="99" w:defSemiHidden="0" w:defUnhideWhenUsed="0" w:defQFormat="0" w:count="374">
+  <w:latentStyles w:defLockedState="0" w:defUIPriority="99" w:defSemiHidden="0" w:defUnhideWhenUsed="0" w:defQFormat="0" w:count="371">
     <w:lsdException w:name="Normal" w:uiPriority="0" w:qFormat="1"/>
     <w:lsdException w:name="heading 1" w:uiPriority="9" w:qFormat="1"/>
     <w:lsdException w:name="heading 2" w:semiHidden="1" w:uiPriority="9" w:unhideWhenUsed="1" w:qFormat="1"/>
@@ -1186,6 +1192,7 @@
     <w:lsdException w:name="HTML Sample" w:semiHidden="1" w:unhideWhenUsed="1"/>
     <w:lsdException w:name="HTML Typewriter" w:semiHidden="1" w:unhideWhenUsed="1"/>
     <w:lsdException w:name="HTML Variable" w:semiHidden="1" w:unhideWhenUsed="1"/>
+    <w:lsdException w:name="Normal Table" w:semiHidden="1" w:unhideWhenUsed="1"/>
     <w:lsdException w:name="annotation subject" w:semiHidden="1" w:unhideWhenUsed="1"/>
     <w:lsdException w:name="No List" w:semiHidden="1" w:unhideWhenUsed="1"/>
     <w:lsdException w:name="Outline List 1" w:semiHidden="1" w:unhideWhenUsed="1"/>
@@ -1231,9 +1238,11 @@
     <w:lsdException w:name="Table Subtle 1" w:semiHidden="1" w:unhideWhenUsed="1"/>
     <w:lsdException w:name="Table Subtle 2" w:semiHidden="1" w:unhideWhenUsed="1"/>
     <w:lsdException w:name="Table Web 1" w:semiHidden="1" w:unhideWhenUsed="1"/>
+    <w:lsdException w:name="Table Web 2" w:semiHidden="1" w:unhideWhenUsed="1"/>
     <w:lsdException w:name="Table Web 3" w:semiHidden="1" w:unhideWhenUsed="1"/>
     <w:lsdException w:name="Balloon Text" w:semiHidden="1" w:unhideWhenUsed="1"/>
     <w:lsdException w:name="Table Grid" w:uiPriority="39"/>
+    <w:lsdException w:name="Table Theme" w:semiHidden="1" w:unhideWhenUsed="1"/>
     <w:lsdException w:name="Placeholder Text" w:semiHidden="1"/>
     <w:lsdException w:name="No Spacing" w:uiPriority="1" w:qFormat="1"/>
     <w:lsdException w:name="Light Shading" w:uiPriority="60"/>
@@ -1449,9 +1458,6 @@
     <w:lsdException w:name="List Table 5 Dark Accent 6" w:uiPriority="50"/>
     <w:lsdException w:name="List Table 6 Colorful Accent 6" w:uiPriority="51"/>
     <w:lsdException w:name="List Table 7 Colorful Accent 6" w:uiPriority="52"/>
-    <w:lsdException w:name="Mention" w:semiHidden="1" w:unhideWhenUsed="1"/>
-    <w:lsdException w:name="Smart Hyperlink" w:semiHidden="1" w:unhideWhenUsed="1"/>
-    <w:lsdException w:name="Hashtag" w:semiHidden="1" w:unhideWhenUsed="1"/>
   </w:latentStyles>
   <w:style w:type="paragraph" w:default="1" w:styleId="Normal">
     <w:name w:val="Normal"/>
@@ -1810,7 +1816,7 @@
 </file>
 
 <file path=word/glossary/document.xml><?xml version="1.0" encoding="utf-8"?>
-<w:glossaryDocument xmlns:wpc="http://schemas.microsoft.com/office/word/2010/wordprocessingCanvas" xmlns:cx="http://schemas.microsoft.com/office/drawing/2014/chartex" xmlns:cx1="http://schemas.microsoft.com/office/drawing/2015/9/8/chartex" xmlns:cx2="http://schemas.microsoft.com/office/drawing/2015/10/21/chartex" xmlns:cx3="http://schemas.microsoft.com/office/drawing/2016/5/9/chartex" xmlns:cx4="http://schemas.microsoft.com/office/drawing/2016/5/10/chartex" xmlns:cx5="http://schemas.microsoft.com/office/drawing/2016/5/11/chartex" xmlns:mc="http://schemas.openxmlformats.org/markup-compatibility/2006" xmlns:o="urn:schemas-microsoft-com:office:office" xmlns:r="http://schemas.openxmlformats.org/officeDocument/2006/relationships" xmlns:m="http://schemas.openxmlformats.org/officeDocument/2006/math" xmlns:v="urn:schemas-microsoft-com:vml" xmlns:wp14="http://schemas.microsoft.com/office/word/2010/wordprocessingDrawing" xmlns:wp="http://schemas.openxmlformats.org/drawingml/2006/wordprocessingDrawing" xmlns:w10="urn:schemas-microsoft-com:office:word" xmlns:w="http://schemas.openxmlformats.org/wordprocessingml/2006/main" xmlns:w14="http://schemas.microsoft.com/office/word/2010/wordml" xmlns:w15="http://schemas.microsoft.com/office/word/2012/wordml" xmlns:w16se="http://schemas.microsoft.com/office/word/2015/wordml/symex" xmlns:wpg="http://schemas.microsoft.com/office/word/2010/wordprocessingGroup" xmlns:wpi="http://schemas.microsoft.com/office/word/2010/wordprocessingInk" xmlns:wne="http://schemas.microsoft.com/office/word/2006/wordml" xmlns:wps="http://schemas.microsoft.com/office/word/2010/wordprocessingShape" mc:Ignorable="w14 w15 w16se wp14">
+<w:glossaryDocument xmlns:wpc="http://schemas.microsoft.com/office/word/2010/wordprocessingCanvas" xmlns:cx="http://schemas.microsoft.com/office/drawing/2014/chartex" xmlns:mc="http://schemas.openxmlformats.org/markup-compatibility/2006" xmlns:o="urn:schemas-microsoft-com:office:office" xmlns:r="http://schemas.openxmlformats.org/officeDocument/2006/relationships" xmlns:m="http://schemas.openxmlformats.org/officeDocument/2006/math" xmlns:v="urn:schemas-microsoft-com:vml" xmlns:wp14="http://schemas.microsoft.com/office/word/2010/wordprocessingDrawing" xmlns:wp="http://schemas.openxmlformats.org/drawingml/2006/wordprocessingDrawing" xmlns:w10="urn:schemas-microsoft-com:office:word" xmlns:w="http://schemas.openxmlformats.org/wordprocessingml/2006/main" xmlns:w14="http://schemas.microsoft.com/office/word/2010/wordml" xmlns:w15="http://schemas.microsoft.com/office/word/2012/wordml" xmlns:w16se="http://schemas.microsoft.com/office/word/2015/wordml/symex" xmlns:wpg="http://schemas.microsoft.com/office/word/2010/wordprocessingGroup" xmlns:wpi="http://schemas.microsoft.com/office/word/2010/wordprocessingInk" xmlns:wne="http://schemas.microsoft.com/office/word/2006/wordml" xmlns:wps="http://schemas.microsoft.com/office/word/2010/wordprocessingShape" mc:Ignorable="w14 w15 w16se wp14">
   <w:docParts>
     <w:docPart>
       <w:docPartPr>
@@ -1915,7 +1921,7 @@
   </w:font>
   <w:font w:name="SimHei">
     <w:altName w:val="黑体"/>
-    <w:panose1 w:val="02010609060101010101"/>
+    <w:panose1 w:val="02010600030101010101"/>
     <w:charset w:val="86"/>
     <w:family w:val="modern"/>
     <w:pitch w:val="fixed"/>
@@ -1961,6 +1967,7 @@
   </w:compat>
   <w:rsids>
     <w:rsidRoot w:val="00EE5730"/>
+    <w:rsid w:val="00703F13"/>
     <w:rsid w:val="00793629"/>
     <w:rsid w:val="00A138C8"/>
     <w:rsid w:val="00CC2BFC"/>
@@ -2005,7 +2012,7 @@
       </w:pPr>
     </w:pPrDefault>
   </w:docDefaults>
-  <w:latentStyles w:defLockedState="0" w:defUIPriority="99" w:defSemiHidden="0" w:defUnhideWhenUsed="0" w:defQFormat="0" w:count="374">
+  <w:latentStyles w:defLockedState="0" w:defUIPriority="99" w:defSemiHidden="0" w:defUnhideWhenUsed="0" w:defQFormat="0" w:count="371">
     <w:lsdException w:name="Normal" w:uiPriority="0" w:qFormat="1"/>
     <w:lsdException w:name="heading 1" w:uiPriority="9" w:qFormat="1"/>
     <w:lsdException w:name="heading 2" w:semiHidden="1" w:uiPriority="9" w:unhideWhenUsed="1" w:qFormat="1"/>
@@ -2111,6 +2118,7 @@
     <w:lsdException w:name="HTML Sample" w:semiHidden="1" w:unhideWhenUsed="1"/>
     <w:lsdException w:name="HTML Typewriter" w:semiHidden="1" w:unhideWhenUsed="1"/>
     <w:lsdException w:name="HTML Variable" w:semiHidden="1" w:unhideWhenUsed="1"/>
+    <w:lsdException w:name="Normal Table" w:semiHidden="1" w:unhideWhenUsed="1"/>
     <w:lsdException w:name="annotation subject" w:semiHidden="1" w:unhideWhenUsed="1"/>
     <w:lsdException w:name="No List" w:semiHidden="1" w:unhideWhenUsed="1"/>
     <w:lsdException w:name="Outline List 1" w:semiHidden="1" w:unhideWhenUsed="1"/>
@@ -2156,9 +2164,11 @@
     <w:lsdException w:name="Table Subtle 1" w:semiHidden="1" w:unhideWhenUsed="1"/>
     <w:lsdException w:name="Table Subtle 2" w:semiHidden="1" w:unhideWhenUsed="1"/>
     <w:lsdException w:name="Table Web 1" w:semiHidden="1" w:unhideWhenUsed="1"/>
+    <w:lsdException w:name="Table Web 2" w:semiHidden="1" w:unhideWhenUsed="1"/>
     <w:lsdException w:name="Table Web 3" w:semiHidden="1" w:unhideWhenUsed="1"/>
     <w:lsdException w:name="Balloon Text" w:semiHidden="1" w:unhideWhenUsed="1"/>
     <w:lsdException w:name="Table Grid" w:uiPriority="39"/>
+    <w:lsdException w:name="Table Theme" w:semiHidden="1" w:unhideWhenUsed="1"/>
     <w:lsdException w:name="Placeholder Text" w:semiHidden="1"/>
     <w:lsdException w:name="No Spacing" w:uiPriority="1" w:qFormat="1"/>
     <w:lsdException w:name="Light Shading" w:uiPriority="60"/>
@@ -2374,9 +2384,6 @@
     <w:lsdException w:name="List Table 5 Dark Accent 6" w:uiPriority="50"/>
     <w:lsdException w:name="List Table 6 Colorful Accent 6" w:uiPriority="51"/>
     <w:lsdException w:name="List Table 7 Colorful Accent 6" w:uiPriority="52"/>
-    <w:lsdException w:name="Mention" w:semiHidden="1" w:unhideWhenUsed="1"/>
-    <w:lsdException w:name="Smart Hyperlink" w:semiHidden="1" w:unhideWhenUsed="1"/>
-    <w:lsdException w:name="Hashtag" w:semiHidden="1" w:unhideWhenUsed="1"/>
   </w:latentStyles>
   <w:style w:type="paragraph" w:default="1" w:styleId="Normal">
     <w:name w:val="Normal"/>
@@ -2681,7 +2688,7 @@
 </file>
 
 <file path=customXml/itemProps2.xml><?xml version="1.0" encoding="utf-8"?>
-<ds:datastoreItem xmlns:ds="http://schemas.openxmlformats.org/officeDocument/2006/customXml" ds:itemID="{FB775340-BBE2-4AC7-A519-4A22D031FD4D}">
+<ds:datastoreItem xmlns:ds="http://schemas.openxmlformats.org/officeDocument/2006/customXml" ds:itemID="{DE1218F8-B573-4FFD-8209-84500F589A2C}">
   <ds:schemaRefs>
     <ds:schemaRef ds:uri="http://schemas.openxmlformats.org/officeDocument/2006/bibliography"/>
   </ds:schemaRefs>

</xml_diff>